<commit_message>
Updated to the latest Unicode and the latest Microsoft fonts First pass at adding a "value of money" solver
</commit_message>
<xml_diff>
--- a/Fonts/AntiqueElectricDisplays.docx
+++ b/Fonts/AntiqueElectricDisplays.docx
@@ -1,12 +1,143 @@
 
 <file path=word/document.xml><?xml version="1.0" encoding="utf-8"?>
-<w:document xmlns:wpc="http://schemas.microsoft.com/office/word/2010/wordprocessingCanvas" xmlns:cx="http://schemas.microsoft.com/office/drawing/2014/chartex" xmlns:cx1="http://schemas.microsoft.com/office/drawing/2015/9/8/chartex" xmlns:cx2="http://schemas.microsoft.com/office/drawing/2015/10/21/chartex" xmlns:cx3="http://schemas.microsoft.com/office/drawing/2016/5/9/chartex" xmlns:cx4="http://schemas.microsoft.com/office/drawing/2016/5/10/chartex" xmlns:cx5="http://schemas.microsoft.com/office/drawing/2016/5/11/chartex" xmlns:cx6="http://schemas.microsoft.com/office/drawing/2016/5/12/chartex" xmlns:cx7="http://schemas.microsoft.com/office/drawing/2016/5/13/chartex" xmlns:cx8="http://schemas.microsoft.com/office/drawing/2016/5/14/chartex" xmlns:mc="http://schemas.openxmlformats.org/markup-compatibility/2006" xmlns:aink="http://schemas.microsoft.com/office/drawing/2016/ink" xmlns:am3d="http://schemas.microsoft.com/office/drawing/2017/model3d" xmlns:o="urn:schemas-microsoft-com:office:office" xmlns:r="http://schemas.openxmlformats.org/officeDocument/2006/relationships" xmlns:m="http://schemas.openxmlformats.org/officeDocument/2006/math" xmlns:v="urn:schemas-microsoft-com:vml" xmlns:wp14="http://schemas.microsoft.com/office/word/2010/wordprocessingDrawing" xmlns:wp="http://schemas.openxmlformats.org/drawingml/2006/wordprocessingDrawing" xmlns:w10="urn:schemas-microsoft-com:office:word" xmlns:w="http://schemas.openxmlformats.org/wordprocessingml/2006/main" xmlns:w14="http://schemas.microsoft.com/office/word/2010/wordml" xmlns:w15="http://schemas.microsoft.com/office/word/2012/wordml" xmlns:w16cid="http://schemas.microsoft.com/office/word/2016/wordml/cid" xmlns:w16se="http://schemas.microsoft.com/office/word/2015/wordml/symex" xmlns:wpg="http://schemas.microsoft.com/office/word/2010/wordprocessingGroup" xmlns:wpi="http://schemas.microsoft.com/office/word/2010/wordprocessingInk" xmlns:wne="http://schemas.microsoft.com/office/word/2006/wordml" xmlns:wps="http://schemas.microsoft.com/office/word/2010/wordprocessingShape" mc:Ignorable="w14 w15 w16se w16cid wp14">
+<w:document xmlns:wpc="http://schemas.microsoft.com/office/word/2010/wordprocessingCanvas" xmlns:cx="http://schemas.microsoft.com/office/drawing/2014/chartex" xmlns:cx1="http://schemas.microsoft.com/office/drawing/2015/9/8/chartex" xmlns:cx2="http://schemas.microsoft.com/office/drawing/2015/10/21/chartex" xmlns:cx3="http://schemas.microsoft.com/office/drawing/2016/5/9/chartex" xmlns:cx4="http://schemas.microsoft.com/office/drawing/2016/5/10/chartex" xmlns:cx5="http://schemas.microsoft.com/office/drawing/2016/5/11/chartex" xmlns:cx6="http://schemas.microsoft.com/office/drawing/2016/5/12/chartex" xmlns:cx7="http://schemas.microsoft.com/office/drawing/2016/5/13/chartex" xmlns:cx8="http://schemas.microsoft.com/office/drawing/2016/5/14/chartex" xmlns:mc="http://schemas.openxmlformats.org/markup-compatibility/2006" xmlns:aink="http://schemas.microsoft.com/office/drawing/2016/ink" xmlns:am3d="http://schemas.microsoft.com/office/drawing/2017/model3d" xmlns:o="urn:schemas-microsoft-com:office:office" xmlns:oel="http://schemas.microsoft.com/office/2019/extlst" xmlns:r="http://schemas.openxmlformats.org/officeDocument/2006/relationships" xmlns:m="http://schemas.openxmlformats.org/officeDocument/2006/math" xmlns:v="urn:schemas-microsoft-com:vml" xmlns:wp14="http://schemas.microsoft.com/office/word/2010/wordprocessingDrawing" xmlns:wp="http://schemas.openxmlformats.org/drawingml/2006/wordprocessingDrawing" xmlns:w10="urn:schemas-microsoft-com:office:word" xmlns:w="http://schemas.openxmlformats.org/wordprocessingml/2006/main" xmlns:w14="http://schemas.microsoft.com/office/word/2010/wordml" xmlns:w15="http://schemas.microsoft.com/office/word/2012/wordml" xmlns:w16cex="http://schemas.microsoft.com/office/word/2018/wordml/cex" xmlns:w16cid="http://schemas.microsoft.com/office/word/2016/wordml/cid" xmlns:w16="http://schemas.microsoft.com/office/word/2018/wordml" xmlns:w16sdtdh="http://schemas.microsoft.com/office/word/2020/wordml/sdtdatahash" xmlns:w16se="http://schemas.microsoft.com/office/word/2015/wordml/symex" xmlns:wpg="http://schemas.microsoft.com/office/word/2010/wordprocessingGroup" xmlns:wpi="http://schemas.microsoft.com/office/word/2010/wordprocessingInk" xmlns:wne="http://schemas.microsoft.com/office/word/2006/wordml" xmlns:wps="http://schemas.microsoft.com/office/word/2010/wordprocessingShape" mc:Ignorable="w14 w15 w16se w16cid w16 w16cex w16sdtdh wp14">
   <w:body>
     <w:p>
       <w:pPr>
         <w:pStyle w:val="Heading1"/>
       </w:pPr>
       <w:r>
+        <w:t>Antique Electrical Displays</w:t>
+      </w:r>
+    </w:p>
+    <w:p>
+      <w:r>
+        <w:t>This is just a kind of dump of interesting electrical display.</w:t>
+      </w:r>
+    </w:p>
+    <w:p>
+      <w:hyperlink r:id="rId6" w:history="1">
+        <w:r>
+          <w:rPr>
+            <w:rStyle w:val="Hyperlink"/>
+          </w:rPr>
+          <w:t>https://1drv.ms/w/s!AjG9pmUcv66_0ec_yUgXWY-sy1GzGQ?e=DmSdbf</w:t>
+        </w:r>
+      </w:hyperlink>
+    </w:p>
+    <w:p/>
+    <w:p>
+      <w:pPr>
+        <w:pStyle w:val="Heading1"/>
+      </w:pPr>
+      <w:r>
+        <w:t>Recent Additions!</w:t>
+      </w:r>
+    </w:p>
+    <w:p/>
+    <w:p>
+      <w:r>
+        <w:t xml:space="preserve">From a Reddit question about segmented displays: </w:t>
+      </w:r>
+      <w:hyperlink r:id="rId7" w:history="1">
+        <w:r>
+          <w:rPr>
+            <w:rStyle w:val="Hyperlink"/>
+          </w:rPr>
+          <w:t xml:space="preserve">Unusual multi-segment display : </w:t>
+        </w:r>
+        <w:proofErr w:type="spellStart"/>
+        <w:r>
+          <w:rPr>
+            <w:rStyle w:val="Hyperlink"/>
+          </w:rPr>
+          <w:t>digitalsignage</w:t>
+        </w:r>
+        <w:proofErr w:type="spellEnd"/>
+        <w:r>
+          <w:rPr>
+            <w:rStyle w:val="Hyperlink"/>
+          </w:rPr>
+          <w:t xml:space="preserve"> (reddit.com)</w:t>
+        </w:r>
+      </w:hyperlink>
+      <w:r>
+        <w:t xml:space="preserve"> with the text: “</w:t>
+      </w:r>
+      <w:r>
+        <w:t>Is there a name for this kind of display? Seen in a lift (elevator). I count 32 segments. I can't find anything on the internets. Is it unique?</w:t>
+      </w:r>
+    </w:p>
+    <w:p>
+      <w:r>
+        <w:t>Just idly wondering. I thought it was nice. (Picture is clumsily cleaned up from a bad photo, please excuse the quality.)</w:t>
+      </w:r>
+      <w:r>
+        <w:t>”</w:t>
+      </w:r>
+    </w:p>
+    <w:p/>
+    <w:p>
+      <w:r>
+        <w:rPr>
+          <w:noProof/>
+        </w:rPr>
+        <w:drawing>
+          <wp:inline distT="0" distB="0" distL="0" distR="0" wp14:anchorId="13562B34" wp14:editId="2F6CD400">
+            <wp:extent cx="2828925" cy="4819650"/>
+            <wp:effectExtent l="0" t="0" r="9525" b="0"/>
+            <wp:docPr id="20" name="Picture 20"/>
+            <wp:cNvGraphicFramePr>
+              <a:graphicFrameLocks xmlns:a="http://schemas.openxmlformats.org/drawingml/2006/main" noChangeAspect="1"/>
+            </wp:cNvGraphicFramePr>
+            <a:graphic xmlns:a="http://schemas.openxmlformats.org/drawingml/2006/main">
+              <a:graphicData uri="http://schemas.openxmlformats.org/drawingml/2006/picture">
+                <pic:pic xmlns:pic="http://schemas.openxmlformats.org/drawingml/2006/picture">
+                  <pic:nvPicPr>
+                    <pic:cNvPr id="0" name="Picture 1"/>
+                    <pic:cNvPicPr>
+                      <a:picLocks noChangeAspect="1" noChangeArrowheads="1"/>
+                    </pic:cNvPicPr>
+                  </pic:nvPicPr>
+                  <pic:blipFill>
+                    <a:blip r:embed="rId8">
+                      <a:extLst>
+                        <a:ext uri="{28A0092B-C50C-407E-A947-70E740481C1C}">
+                          <a14:useLocalDpi xmlns:a14="http://schemas.microsoft.com/office/drawing/2010/main" val="0"/>
+                        </a:ext>
+                      </a:extLst>
+                    </a:blip>
+                    <a:srcRect/>
+                    <a:stretch>
+                      <a:fillRect/>
+                    </a:stretch>
+                  </pic:blipFill>
+                  <pic:spPr bwMode="auto">
+                    <a:xfrm>
+                      <a:off x="0" y="0"/>
+                      <a:ext cx="2828925" cy="4819650"/>
+                    </a:xfrm>
+                    <a:prstGeom prst="rect">
+                      <a:avLst/>
+                    </a:prstGeom>
+                    <a:noFill/>
+                    <a:ln>
+                      <a:noFill/>
+                    </a:ln>
+                  </pic:spPr>
+                </pic:pic>
+              </a:graphicData>
+            </a:graphic>
+          </wp:inline>
+        </w:drawing>
+      </w:r>
+    </w:p>
+    <w:p/>
+    <w:p>
+      <w:pPr>
+        <w:pStyle w:val="Heading1"/>
+      </w:pPr>
+      <w:r>
         <w:t>Important Display Patents</w:t>
       </w:r>
     </w:p>
@@ -14,7 +145,7 @@
       <w:r>
         <w:t xml:space="preserve">Patent classification of interest: </w:t>
       </w:r>
-      <w:hyperlink r:id="rId6">
+      <w:hyperlink r:id="rId9">
         <w:r>
           <w:rPr>
             <w:rStyle w:val="Hyperlink"/>
@@ -83,7 +214,7 @@
             <w:tcW w:w="7195" w:type="dxa"/>
           </w:tcPr>
           <w:p>
-            <w:hyperlink r:id="rId7" w:history="1">
+            <w:hyperlink r:id="rId10" w:history="1">
               <w:r>
                 <w:rPr>
                   <w:rStyle w:val="Hyperlink"/>
@@ -132,7 +263,7 @@
             <w:tcW w:w="7195" w:type="dxa"/>
           </w:tcPr>
           <w:p>
-            <w:hyperlink r:id="rId8" w:history="1">
+            <w:hyperlink r:id="rId11" w:history="1">
               <w:r>
                 <w:rPr>
                   <w:rStyle w:val="Hyperlink"/>
@@ -277,7 +408,7 @@
                     <pic:cNvPicPr/>
                   </pic:nvPicPr>
                   <pic:blipFill>
-                    <a:blip r:embed="rId9"/>
+                    <a:blip r:embed="rId12"/>
                     <a:stretch>
                       <a:fillRect/>
                     </a:stretch>
@@ -320,7 +451,7 @@
                     <pic:cNvPicPr/>
                   </pic:nvPicPr>
                   <pic:blipFill>
-                    <a:blip r:embed="rId10">
+                    <a:blip r:embed="rId13">
                       <a:extLst>
                         <a:ext uri="{28A0092B-C50C-407E-A947-70E740481C1C}">
                           <a14:useLocalDpi xmlns:a14="http://schemas.microsoft.com/office/drawing/2010/main" val="0"/>
@@ -403,7 +534,7 @@
                     <pic:cNvPicPr/>
                   </pic:nvPicPr>
                   <pic:blipFill>
-                    <a:blip r:embed="rId11"/>
+                    <a:blip r:embed="rId14"/>
                     <a:stretch>
                       <a:fillRect/>
                     </a:stretch>
@@ -451,7 +582,7 @@
                     <pic:cNvPicPr/>
                   </pic:nvPicPr>
                   <pic:blipFill>
-                    <a:blip r:embed="rId12"/>
+                    <a:blip r:embed="rId15"/>
                     <a:stretch>
                       <a:fillRect/>
                     </a:stretch>
@@ -528,7 +659,7 @@
                     <pic:cNvPicPr/>
                   </pic:nvPicPr>
                   <pic:blipFill>
-                    <a:blip r:embed="rId13"/>
+                    <a:blip r:embed="rId16"/>
                     <a:stretch>
                       <a:fillRect/>
                     </a:stretch>
@@ -551,23 +682,7 @@
     </w:p>
     <w:p>
       <w:r>
-        <w:t xml:space="preserve">For automatically closing the proper circuit, when the switch in Fig. 218 is thrown, an ingenious device is used. Each of the several circuits in the sign ends in a metal finger for one terminal, all the circuits end in a common plate for the other terminal. </w:t>
-      </w:r>
-      <w:proofErr w:type="gramStart"/>
-      <w:r>
-        <w:t>In order to</w:t>
-      </w:r>
-      <w:proofErr w:type="gramEnd"/>
-      <w:r>
-        <w:t xml:space="preserve"> make the figure 1 flash, it is necessary merely to push down against the plate that finger which is the terminal of one side of the (a) circuit. This closes the circuit and lights up all the lamps on this circuit. </w:t>
-      </w:r>
-      <w:proofErr w:type="gramStart"/>
-      <w:r>
-        <w:t>In order to</w:t>
-      </w:r>
-      <w:proofErr w:type="gramEnd"/>
-      <w:r>
-        <w:t xml:space="preserve"> flash the number 4, it would be necessary merely to push down against the plate the finger terminals of the (a), (e) and (r) circuits. This would close the three circuits and light up all the lamps connected to these circuits.</w:t>
+        <w:t>For automatically closing the proper circuit, when the switch in Fig. 218 is thrown, an ingenious device is used. Each of the several circuits in the sign ends in a metal finger for one terminal, all the circuits end in a common plate for the other terminal. In order to make the figure 1 flash, it is necessary merely to push down against the plate that finger which is the terminal of one side of the (a) circuit. This closes the circuit and lights up all the lamps on this circuit. In order to flash the number 4, it would be necessary merely to push down against the plate the finger terminals of the (a), (e) and (r) circuits. This would close the three circuits and light up all the lamps connected to these circuits.</w:t>
       </w:r>
     </w:p>
     <w:p>
@@ -592,7 +707,7 @@
                     <pic:cNvPicPr/>
                   </pic:nvPicPr>
                   <pic:blipFill>
-                    <a:blip r:embed="rId14"/>
+                    <a:blip r:embed="rId17"/>
                     <a:stretch>
                       <a:fillRect/>
                     </a:stretch>
@@ -736,7 +851,7 @@
                     <pic:cNvPicPr/>
                   </pic:nvPicPr>
                   <pic:blipFill>
-                    <a:blip r:embed="rId15"/>
+                    <a:blip r:embed="rId18"/>
                     <a:stretch>
                       <a:fillRect/>
                     </a:stretch>
@@ -1197,7 +1312,7 @@
                     <pic:cNvPicPr/>
                   </pic:nvPicPr>
                   <pic:blipFill>
-                    <a:blip r:embed="rId16"/>
+                    <a:blip r:embed="rId19"/>
                     <a:stretch>
                       <a:fillRect/>
                     </a:stretch>
@@ -1289,11 +1404,11 @@
       </w:r>
       <w:proofErr w:type="spellStart"/>
       <w:r>
-        <w:t>c.p</w:t>
+        <w:t>c.p.</w:t>
       </w:r>
       <w:proofErr w:type="spellEnd"/>
       <w:r>
-        <w:t>. lamps will not carry any farther. Black and white paint only should be used. The lamps may be flashed on and off as a whole, saving one-half the current, or they can be flashed in different colors as desired. For flashing in colors, only red and amber should be used. No other colors, such as green, blue, etc., will give sufficient light to produce a good effect.</w:t>
+        <w:t xml:space="preserve"> lamps will not carry any farther. Black and white paint only should be used. The lamps may be flashed on and off as a whole, saving one-half the current, or they can be flashed in different colors as desired. For flashing in colors, only red and amber should be used. No other colors, such as green, blue, etc., will give sufficient light to produce a good effect.</w:t>
       </w:r>
     </w:p>
     <w:p>
@@ -1329,7 +1444,7 @@
                     <pic:cNvPicPr/>
                   </pic:nvPicPr>
                   <pic:blipFill>
-                    <a:blip r:embed="rId17"/>
+                    <a:blip r:embed="rId20"/>
                     <a:stretch>
                       <a:fillRect/>
                     </a:stretch>
@@ -1373,7 +1488,7 @@
                     <pic:cNvPicPr/>
                   </pic:nvPicPr>
                   <pic:blipFill>
-                    <a:blip r:embed="rId18"/>
+                    <a:blip r:embed="rId21"/>
                     <a:stretch>
                       <a:fillRect/>
                     </a:stretch>
@@ -1419,7 +1534,7 @@
                     <pic:cNvPicPr/>
                   </pic:nvPicPr>
                   <pic:blipFill>
-                    <a:blip r:embed="rId19"/>
+                    <a:blip r:embed="rId22"/>
                     <a:stretch>
                       <a:fillRect/>
                     </a:stretch>
@@ -1442,15 +1557,7 @@
     </w:p>
     <w:p>
       <w:r>
-        <w:t xml:space="preserve">FIG 1 035 —Operating keyboard for three number National carriage call. The keyboard here shown is designed to control a </w:t>
-      </w:r>
-      <w:proofErr w:type="gramStart"/>
-      <w:r>
-        <w:t>three number</w:t>
-      </w:r>
-      <w:proofErr w:type="gramEnd"/>
-      <w:r>
-        <w:t xml:space="preserve"> call, there being a row of keys for each mono gram or unit of the call. Its dimensions are </w:t>
+        <w:t xml:space="preserve">FIG 1 035 —Operating keyboard for three number National carriage call. The keyboard here shown is designed to control a three number call, there being a row of keys for each mono gram or unit of the call. Its dimensions are </w:t>
       </w:r>
       <w:proofErr w:type="spellStart"/>
       <w:r>
@@ -1505,7 +1612,7 @@
       </w:r>
     </w:p>
     <w:p>
-      <w:hyperlink r:id="rId20" w:history="1">
+      <w:hyperlink r:id="rId23" w:anchor="page/n83/mode/2up" w:history="1">
         <w:r>
           <w:rPr>
             <w:rStyle w:val="Hyperlink"/>
@@ -1538,7 +1645,7 @@
                     <pic:cNvPicPr/>
                   </pic:nvPicPr>
                   <pic:blipFill>
-                    <a:blip r:embed="rId21"/>
+                    <a:blip r:embed="rId24"/>
                     <a:stretch>
                       <a:fillRect/>
                     </a:stretch>
@@ -1565,7 +1672,6 @@
       </w:r>
     </w:p>
     <w:p>
-      <w:bookmarkStart w:id="0" w:name="_GoBack"/>
       <w:r>
         <w:rPr>
           <w:noProof/>
@@ -1586,7 +1692,7 @@
                     <pic:cNvPicPr/>
                   </pic:nvPicPr>
                   <pic:blipFill>
-                    <a:blip r:embed="rId22"/>
+                    <a:blip r:embed="rId25"/>
                     <a:stretch>
                       <a:fillRect/>
                     </a:stretch>
@@ -1606,7 +1712,6 @@
           </wp:inline>
         </w:drawing>
       </w:r>
-      <w:bookmarkEnd w:id="0"/>
     </w:p>
     <w:p/>
     <w:p>
@@ -1663,7 +1768,7 @@
                     <pic:cNvPicPr/>
                   </pic:nvPicPr>
                   <pic:blipFill>
-                    <a:blip r:embed="rId23"/>
+                    <a:blip r:embed="rId26"/>
                     <a:stretch>
                       <a:fillRect/>
                     </a:stretch>
@@ -1717,7 +1822,7 @@
                     <pic:cNvPicPr/>
                   </pic:nvPicPr>
                   <pic:blipFill>
-                    <a:blip r:embed="rId24"/>
+                    <a:blip r:embed="rId27"/>
                     <a:stretch>
                       <a:fillRect/>
                     </a:stretch>
@@ -2226,15 +2331,15 @@
       </w:r>
       <w:proofErr w:type="gramEnd"/>
       <w:r>
-        <w:t xml:space="preserve"> a pasteboard "ticket," punched with holes, certain particular pins only are allowed to make this contact, the arrangement and location of the perforations in the ticket allowing certain lamps to light. Each ticket used is punched in a different way, so as to cause a different number, of one, two or three figures, to light up in the sign, and this number is printed on the ticket and on a </w:t>
+        <w:t xml:space="preserve"> a pasteboard "ticket," punched with holes, certain particular pins only are allowed to make this contact, the arrangement and location of the perforations in the ticket allowing certain lamps to light. Each ticket used is punched in a different way, </w:t>
       </w:r>
       <w:proofErr w:type="gramStart"/>
       <w:r>
-        <w:t>stub</w:t>
+        <w:t>so as to</w:t>
       </w:r>
       <w:proofErr w:type="gramEnd"/>
       <w:r>
-        <w:t xml:space="preserve"> which may be detached.</w:t>
+        <w:t xml:space="preserve"> cause a different number, of one, two or three figures, to light up in the sign, and this number is printed on the ticket and on a stub which may be detached.</w:t>
       </w:r>
     </w:p>
     <w:p>
@@ -2300,15 +2405,7 @@
       </w:r>
       <w:proofErr w:type="gramEnd"/>
       <w:r>
-        <w:t xml:space="preserve"> display different letters; but to make such changes requires considerable time and trouble. Fig. 22 shows a group of twenty-one lamps arranged in metal troughs, or boxes, whose inside surfaces are whitened with a vitreous substance like enamel, so that they reflect the light outwards. This device, including the lamps and boxes, is called a monogram letter, or simply a monogram; with it, by lighting different groups of lamps, may be displayed any letter of the alphabet. </w:t>
-      </w:r>
-      <w:proofErr w:type="gramStart"/>
-      <w:r>
-        <w:t>In order to</w:t>
-      </w:r>
-      <w:proofErr w:type="gramEnd"/>
-      <w:r>
-        <w:t xml:space="preserve"> show any desired letter, it must be possible to control the lighting of each lamp independently of the others (with one exception). This necessitates a separate wire from one side of each lamp socket to a suitable controlling device, but the other side of each socket is connected to a common wire that leads directly to the supply circuit. The controlling device, or commutator, automatically changes connections </w:t>
+        <w:t xml:space="preserve"> display different letters; but to make such changes requires considerable time and trouble. Fig. 22 shows a group of twenty-one lamps arranged in metal troughs, or boxes, whose inside surfaces are whitened with a vitreous substance like enamel, so that they reflect the light outwards. This device, including the lamps and boxes, is called a monogram letter, or simply a monogram; with it, by lighting different groups of lamps, may be displayed any letter of the alphabet. In order to show any desired letter, it must be possible to control the lighting of each lamp independently of the others (with one exception). This necessitates a separate wire from one side of each lamp socket to a suitable controlling device, but the other side of each socket is connected to a common wire that leads directly to the supply circuit. The controlling device, or commutator, automatically changes connections </w:t>
       </w:r>
       <w:proofErr w:type="gramStart"/>
       <w:r>
@@ -2373,15 +2470,7 @@
     </w:p>
     <w:p>
       <w:r>
-        <w:t xml:space="preserve">26. Fig. 25 is a diagram showing a cross-section of the commutator; (a) shows a projection on a letter bar a just as it begins to raise a finger d, and (b) shows the finger raised to its full height. The letter bars do not make electrical contact with the </w:t>
-      </w:r>
-      <w:proofErr w:type="gramStart"/>
-      <w:r>
-        <w:t>fingers, but</w:t>
-      </w:r>
-      <w:proofErr w:type="gramEnd"/>
-      <w:r>
-        <w:t xml:space="preserve"> strike against metal shoulders e that are insulated from the fingers.</w:t>
+        <w:t>26. Fig. 25 is a diagram showing a cross-section of the commutator; (a) shows a projection on a letter bar a just as it begins to raise a finger d, and (b) shows the finger raised to its full height. The letter bars do not make electrical contact with the fingers, but strike against metal shoulders e that are insulated from the fingers.</w:t>
       </w:r>
     </w:p>
     <w:p>
@@ -2469,7 +2558,7 @@
                     <pic:cNvPicPr/>
                   </pic:nvPicPr>
                   <pic:blipFill>
-                    <a:blip r:embed="rId25"/>
+                    <a:blip r:embed="rId28"/>
                     <a:stretch>
                       <a:fillRect/>
                     </a:stretch>
@@ -2512,7 +2601,7 @@
                     <pic:cNvPicPr/>
                   </pic:nvPicPr>
                   <pic:blipFill>
-                    <a:blip r:embed="rId26"/>
+                    <a:blip r:embed="rId29"/>
                     <a:stretch>
                       <a:fillRect/>
                     </a:stretch>
@@ -2556,7 +2645,7 @@
                     <pic:cNvPicPr/>
                   </pic:nvPicPr>
                   <pic:blipFill>
-                    <a:blip r:embed="rId27"/>
+                    <a:blip r:embed="rId30"/>
                     <a:stretch>
                       <a:fillRect/>
                     </a:stretch>
@@ -2605,7 +2694,7 @@
                     <pic:cNvPicPr/>
                   </pic:nvPicPr>
                   <pic:blipFill>
-                    <a:blip r:embed="rId28"/>
+                    <a:blip r:embed="rId31"/>
                     <a:stretch>
                       <a:fillRect/>
                     </a:stretch>
@@ -2640,20 +2729,14 @@
         <w:t xml:space="preserve"> carriages are waiting for persons emerging from large assemblies, as at theaters. This call consists of three groups of lamps arranged in boxes with reflecting interiors and frosted-glass covers. The lighting of the lamps is controlled by a device </w:t>
       </w:r>
       <w:proofErr w:type="spellStart"/>
+      <w:proofErr w:type="gramStart"/>
       <w:r>
         <w:t>some what</w:t>
       </w:r>
       <w:proofErr w:type="spellEnd"/>
-      <w:r>
-        <w:t xml:space="preserve"> </w:t>
-      </w:r>
-      <w:proofErr w:type="gramStart"/>
-      <w:r>
-        <w:t>similar to</w:t>
-      </w:r>
       <w:proofErr w:type="gramEnd"/>
       <w:r>
-        <w:t xml:space="preserve"> the commutator used with the talking sign, except that the carriage-call controlling device is operated by an attendant. </w:t>
+        <w:t xml:space="preserve"> similar to the commutator used with the talking sign, except that the carriage-call controlling device is operated by an attendant. </w:t>
       </w:r>
       <w:r>
         <w:rPr>
@@ -2700,7 +2783,7 @@
                     <pic:cNvPicPr/>
                   </pic:nvPicPr>
                   <pic:blipFill>
-                    <a:blip r:embed="rId29"/>
+                    <a:blip r:embed="rId32"/>
                     <a:stretch>
                       <a:fillRect/>
                     </a:stretch>
@@ -2733,7 +2816,7 @@
 </file>
 
 <file path=word/endnotes.xml><?xml version="1.0" encoding="utf-8"?>
-<w:endnotes xmlns:wpc="http://schemas.microsoft.com/office/word/2010/wordprocessingCanvas" xmlns:cx="http://schemas.microsoft.com/office/drawing/2014/chartex" xmlns:cx1="http://schemas.microsoft.com/office/drawing/2015/9/8/chartex" xmlns:cx2="http://schemas.microsoft.com/office/drawing/2015/10/21/chartex" xmlns:cx3="http://schemas.microsoft.com/office/drawing/2016/5/9/chartex" xmlns:cx4="http://schemas.microsoft.com/office/drawing/2016/5/10/chartex" xmlns:cx5="http://schemas.microsoft.com/office/drawing/2016/5/11/chartex" xmlns:cx6="http://schemas.microsoft.com/office/drawing/2016/5/12/chartex" xmlns:cx7="http://schemas.microsoft.com/office/drawing/2016/5/13/chartex" xmlns:cx8="http://schemas.microsoft.com/office/drawing/2016/5/14/chartex" xmlns:mc="http://schemas.openxmlformats.org/markup-compatibility/2006" xmlns:aink="http://schemas.microsoft.com/office/drawing/2016/ink" xmlns:am3d="http://schemas.microsoft.com/office/drawing/2017/model3d" xmlns:o="urn:schemas-microsoft-com:office:office" xmlns:r="http://schemas.openxmlformats.org/officeDocument/2006/relationships" xmlns:m="http://schemas.openxmlformats.org/officeDocument/2006/math" xmlns:v="urn:schemas-microsoft-com:vml" xmlns:wp14="http://schemas.microsoft.com/office/word/2010/wordprocessingDrawing" xmlns:wp="http://schemas.openxmlformats.org/drawingml/2006/wordprocessingDrawing" xmlns:w10="urn:schemas-microsoft-com:office:word" xmlns:w="http://schemas.openxmlformats.org/wordprocessingml/2006/main" xmlns:w14="http://schemas.microsoft.com/office/word/2010/wordml" xmlns:w15="http://schemas.microsoft.com/office/word/2012/wordml" xmlns:w16cid="http://schemas.microsoft.com/office/word/2016/wordml/cid" xmlns:w16se="http://schemas.microsoft.com/office/word/2015/wordml/symex" xmlns:wpg="http://schemas.microsoft.com/office/word/2010/wordprocessingGroup" xmlns:wpi="http://schemas.microsoft.com/office/word/2010/wordprocessingInk" xmlns:wne="http://schemas.microsoft.com/office/word/2006/wordml" xmlns:wps="http://schemas.microsoft.com/office/word/2010/wordprocessingShape" mc:Ignorable="w14 w15 w16se w16cid wp14">
+<w:endnotes xmlns:wpc="http://schemas.microsoft.com/office/word/2010/wordprocessingCanvas" xmlns:cx="http://schemas.microsoft.com/office/drawing/2014/chartex" xmlns:cx1="http://schemas.microsoft.com/office/drawing/2015/9/8/chartex" xmlns:cx2="http://schemas.microsoft.com/office/drawing/2015/10/21/chartex" xmlns:cx3="http://schemas.microsoft.com/office/drawing/2016/5/9/chartex" xmlns:cx4="http://schemas.microsoft.com/office/drawing/2016/5/10/chartex" xmlns:cx5="http://schemas.microsoft.com/office/drawing/2016/5/11/chartex" xmlns:cx6="http://schemas.microsoft.com/office/drawing/2016/5/12/chartex" xmlns:cx7="http://schemas.microsoft.com/office/drawing/2016/5/13/chartex" xmlns:cx8="http://schemas.microsoft.com/office/drawing/2016/5/14/chartex" xmlns:mc="http://schemas.openxmlformats.org/markup-compatibility/2006" xmlns:aink="http://schemas.microsoft.com/office/drawing/2016/ink" xmlns:am3d="http://schemas.microsoft.com/office/drawing/2017/model3d" xmlns:o="urn:schemas-microsoft-com:office:office" xmlns:oel="http://schemas.microsoft.com/office/2019/extlst" xmlns:r="http://schemas.openxmlformats.org/officeDocument/2006/relationships" xmlns:m="http://schemas.openxmlformats.org/officeDocument/2006/math" xmlns:v="urn:schemas-microsoft-com:vml" xmlns:wp14="http://schemas.microsoft.com/office/word/2010/wordprocessingDrawing" xmlns:wp="http://schemas.openxmlformats.org/drawingml/2006/wordprocessingDrawing" xmlns:w10="urn:schemas-microsoft-com:office:word" xmlns:w="http://schemas.openxmlformats.org/wordprocessingml/2006/main" xmlns:w14="http://schemas.microsoft.com/office/word/2010/wordml" xmlns:w15="http://schemas.microsoft.com/office/word/2012/wordml" xmlns:w16cex="http://schemas.microsoft.com/office/word/2018/wordml/cex" xmlns:w16cid="http://schemas.microsoft.com/office/word/2016/wordml/cid" xmlns:w16="http://schemas.microsoft.com/office/word/2018/wordml" xmlns:w16sdtdh="http://schemas.microsoft.com/office/word/2020/wordml/sdtdatahash" xmlns:w16se="http://schemas.microsoft.com/office/word/2015/wordml/symex" xmlns:wpg="http://schemas.microsoft.com/office/word/2010/wordprocessingGroup" xmlns:wpi="http://schemas.microsoft.com/office/word/2010/wordprocessingInk" xmlns:wne="http://schemas.microsoft.com/office/word/2006/wordml" xmlns:wps="http://schemas.microsoft.com/office/word/2010/wordprocessingShape" mc:Ignorable="w14 w15 w16se w16cid w16 w16cex w16sdtdh wp14">
   <w:endnote w:type="separator" w:id="-1">
     <w:p>
       <w:pPr>
@@ -2758,7 +2841,7 @@
 </file>
 
 <file path=word/footnotes.xml><?xml version="1.0" encoding="utf-8"?>
-<w:footnotes xmlns:wpc="http://schemas.microsoft.com/office/word/2010/wordprocessingCanvas" xmlns:cx="http://schemas.microsoft.com/office/drawing/2014/chartex" xmlns:cx1="http://schemas.microsoft.com/office/drawing/2015/9/8/chartex" xmlns:cx2="http://schemas.microsoft.com/office/drawing/2015/10/21/chartex" xmlns:cx3="http://schemas.microsoft.com/office/drawing/2016/5/9/chartex" xmlns:cx4="http://schemas.microsoft.com/office/drawing/2016/5/10/chartex" xmlns:cx5="http://schemas.microsoft.com/office/drawing/2016/5/11/chartex" xmlns:cx6="http://schemas.microsoft.com/office/drawing/2016/5/12/chartex" xmlns:cx7="http://schemas.microsoft.com/office/drawing/2016/5/13/chartex" xmlns:cx8="http://schemas.microsoft.com/office/drawing/2016/5/14/chartex" xmlns:mc="http://schemas.openxmlformats.org/markup-compatibility/2006" xmlns:aink="http://schemas.microsoft.com/office/drawing/2016/ink" xmlns:am3d="http://schemas.microsoft.com/office/drawing/2017/model3d" xmlns:o="urn:schemas-microsoft-com:office:office" xmlns:r="http://schemas.openxmlformats.org/officeDocument/2006/relationships" xmlns:m="http://schemas.openxmlformats.org/officeDocument/2006/math" xmlns:v="urn:schemas-microsoft-com:vml" xmlns:wp14="http://schemas.microsoft.com/office/word/2010/wordprocessingDrawing" xmlns:wp="http://schemas.openxmlformats.org/drawingml/2006/wordprocessingDrawing" xmlns:w10="urn:schemas-microsoft-com:office:word" xmlns:w="http://schemas.openxmlformats.org/wordprocessingml/2006/main" xmlns:w14="http://schemas.microsoft.com/office/word/2010/wordml" xmlns:w15="http://schemas.microsoft.com/office/word/2012/wordml" xmlns:w16cid="http://schemas.microsoft.com/office/word/2016/wordml/cid" xmlns:w16se="http://schemas.microsoft.com/office/word/2015/wordml/symex" xmlns:wpg="http://schemas.microsoft.com/office/word/2010/wordprocessingGroup" xmlns:wpi="http://schemas.microsoft.com/office/word/2010/wordprocessingInk" xmlns:wne="http://schemas.microsoft.com/office/word/2006/wordml" xmlns:wps="http://schemas.microsoft.com/office/word/2010/wordprocessingShape" mc:Ignorable="w14 w15 w16se w16cid wp14">
+<w:footnotes xmlns:wpc="http://schemas.microsoft.com/office/word/2010/wordprocessingCanvas" xmlns:cx="http://schemas.microsoft.com/office/drawing/2014/chartex" xmlns:cx1="http://schemas.microsoft.com/office/drawing/2015/9/8/chartex" xmlns:cx2="http://schemas.microsoft.com/office/drawing/2015/10/21/chartex" xmlns:cx3="http://schemas.microsoft.com/office/drawing/2016/5/9/chartex" xmlns:cx4="http://schemas.microsoft.com/office/drawing/2016/5/10/chartex" xmlns:cx5="http://schemas.microsoft.com/office/drawing/2016/5/11/chartex" xmlns:cx6="http://schemas.microsoft.com/office/drawing/2016/5/12/chartex" xmlns:cx7="http://schemas.microsoft.com/office/drawing/2016/5/13/chartex" xmlns:cx8="http://schemas.microsoft.com/office/drawing/2016/5/14/chartex" xmlns:mc="http://schemas.openxmlformats.org/markup-compatibility/2006" xmlns:aink="http://schemas.microsoft.com/office/drawing/2016/ink" xmlns:am3d="http://schemas.microsoft.com/office/drawing/2017/model3d" xmlns:o="urn:schemas-microsoft-com:office:office" xmlns:oel="http://schemas.microsoft.com/office/2019/extlst" xmlns:r="http://schemas.openxmlformats.org/officeDocument/2006/relationships" xmlns:m="http://schemas.openxmlformats.org/officeDocument/2006/math" xmlns:v="urn:schemas-microsoft-com:vml" xmlns:wp14="http://schemas.microsoft.com/office/word/2010/wordprocessingDrawing" xmlns:wp="http://schemas.openxmlformats.org/drawingml/2006/wordprocessingDrawing" xmlns:w10="urn:schemas-microsoft-com:office:word" xmlns:w="http://schemas.openxmlformats.org/wordprocessingml/2006/main" xmlns:w14="http://schemas.microsoft.com/office/word/2010/wordml" xmlns:w15="http://schemas.microsoft.com/office/word/2012/wordml" xmlns:w16cex="http://schemas.microsoft.com/office/word/2018/wordml/cex" xmlns:w16cid="http://schemas.microsoft.com/office/word/2016/wordml/cid" xmlns:w16="http://schemas.microsoft.com/office/word/2018/wordml" xmlns:w16sdtdh="http://schemas.microsoft.com/office/word/2020/wordml/sdtdatahash" xmlns:w16se="http://schemas.microsoft.com/office/word/2015/wordml/symex" xmlns:wpg="http://schemas.microsoft.com/office/word/2010/wordprocessingGroup" xmlns:wpi="http://schemas.microsoft.com/office/word/2010/wordprocessingInk" xmlns:wne="http://schemas.microsoft.com/office/word/2006/wordml" xmlns:wps="http://schemas.microsoft.com/office/word/2010/wordprocessingShape" mc:Ignorable="w14 w15 w16se w16cid w16 w16cex w16sdtdh wp14">
   <w:footnote w:type="separator" w:id="-1">
     <w:p>
       <w:pPr>
@@ -2783,7 +2866,7 @@
 </file>
 
 <file path=word/styles.xml><?xml version="1.0" encoding="utf-8"?>
-<w:styles xmlns:mc="http://schemas.openxmlformats.org/markup-compatibility/2006" xmlns:r="http://schemas.openxmlformats.org/officeDocument/2006/relationships" xmlns:w="http://schemas.openxmlformats.org/wordprocessingml/2006/main" xmlns:w14="http://schemas.microsoft.com/office/word/2010/wordml" xmlns:w15="http://schemas.microsoft.com/office/word/2012/wordml" xmlns:w16cid="http://schemas.microsoft.com/office/word/2016/wordml/cid" xmlns:w16se="http://schemas.microsoft.com/office/word/2015/wordml/symex" mc:Ignorable="w14 w15 w16se w16cid">
+<w:styles xmlns:mc="http://schemas.openxmlformats.org/markup-compatibility/2006" xmlns:r="http://schemas.openxmlformats.org/officeDocument/2006/relationships" xmlns:w="http://schemas.openxmlformats.org/wordprocessingml/2006/main" xmlns:w14="http://schemas.microsoft.com/office/word/2010/wordml" xmlns:w15="http://schemas.microsoft.com/office/word/2012/wordml" xmlns:w16cex="http://schemas.microsoft.com/office/word/2018/wordml/cex" xmlns:w16cid="http://schemas.microsoft.com/office/word/2016/wordml/cid" xmlns:w16="http://schemas.microsoft.com/office/word/2018/wordml" xmlns:w16sdtdh="http://schemas.microsoft.com/office/word/2020/wordml/sdtdatahash" xmlns:w16se="http://schemas.microsoft.com/office/word/2015/wordml/symex" mc:Ignorable="w14 w15 w16se w16cid w16 w16cex w16sdtdh">
   <w:docDefaults>
     <w:rPrDefault>
       <w:rPr>
@@ -2799,7 +2882,7 @@
       </w:pPr>
     </w:pPrDefault>
   </w:docDefaults>
-  <w:latentStyles w:defLockedState="0" w:defUIPriority="99" w:defSemiHidden="0" w:defUnhideWhenUsed="0" w:defQFormat="0" w:count="375">
+  <w:latentStyles w:defLockedState="0" w:defUIPriority="99" w:defSemiHidden="0" w:defUnhideWhenUsed="0" w:defQFormat="0" w:count="376">
     <w:lsdException w:name="Normal" w:uiPriority="0" w:qFormat="1"/>
     <w:lsdException w:name="heading 1" w:uiPriority="9" w:qFormat="1"/>
     <w:lsdException w:name="heading 2" w:semiHidden="1" w:uiPriority="9" w:unhideWhenUsed="1" w:qFormat="1"/>
@@ -2905,7 +2988,6 @@
     <w:lsdException w:name="HTML Sample" w:semiHidden="1" w:unhideWhenUsed="1"/>
     <w:lsdException w:name="HTML Typewriter" w:semiHidden="1" w:unhideWhenUsed="1"/>
     <w:lsdException w:name="HTML Variable" w:semiHidden="1" w:unhideWhenUsed="1"/>
-    <w:lsdException w:name="Normal Table" w:semiHidden="1" w:unhideWhenUsed="1"/>
     <w:lsdException w:name="annotation subject" w:semiHidden="1" w:unhideWhenUsed="1"/>
     <w:lsdException w:name="No List" w:semiHidden="1" w:unhideWhenUsed="1"/>
     <w:lsdException w:name="Outline List 1" w:semiHidden="1" w:unhideWhenUsed="1"/>
@@ -2952,10 +3034,8 @@
     <w:lsdException w:name="Table Subtle 2" w:semiHidden="1" w:unhideWhenUsed="1"/>
     <w:lsdException w:name="Table Web 1" w:semiHidden="1" w:unhideWhenUsed="1"/>
     <w:lsdException w:name="Table Web 2" w:semiHidden="1" w:unhideWhenUsed="1"/>
-    <w:lsdException w:name="Table Web 3" w:semiHidden="1" w:unhideWhenUsed="1"/>
     <w:lsdException w:name="Balloon Text" w:semiHidden="1" w:unhideWhenUsed="1"/>
     <w:lsdException w:name="Table Grid" w:uiPriority="39"/>
-    <w:lsdException w:name="Table Theme" w:semiHidden="1" w:unhideWhenUsed="1"/>
     <w:lsdException w:name="Placeholder Text" w:semiHidden="1"/>
     <w:lsdException w:name="No Spacing" w:uiPriority="1" w:qFormat="1"/>
     <w:lsdException w:name="Light Shading" w:uiPriority="60"/>
@@ -3175,6 +3255,7 @@
     <w:lsdException w:name="Smart Hyperlink" w:semiHidden="1" w:unhideWhenUsed="1"/>
     <w:lsdException w:name="Hashtag" w:semiHidden="1" w:unhideWhenUsed="1"/>
     <w:lsdException w:name="Unresolved Mention" w:semiHidden="1" w:unhideWhenUsed="1"/>
+    <w:lsdException w:name="Smart Link" w:semiHidden="1" w:unhideWhenUsed="1"/>
   </w:latentStyles>
   <w:style w:type="paragraph" w:default="1" w:styleId="Normal">
     <w:name w:val="Normal"/>

</xml_diff>